<commit_message>
Improviments on vtdll and remove modules unneeded
</commit_message>
<xml_diff>
--- a/Games.docx
+++ b/Games.docx
@@ -430,6 +430,13 @@
           <w:lang w:val="en-US"/>
         </w:rPr>
         <w:t xml:space="preserve"> 3</w:t>
+      </w:r>
+      <w:r>
+        <w:rPr>
+          <w:lang w:val="en-US"/>
+        </w:rPr>
+        <w:br/>
+        <w:t>Tomb Rider</w:t>
       </w:r>
       <w:r>
         <w:rPr>

</xml_diff>